<commit_message>
Update Activity A Research Materials & Shape on Sensory Experience.docx
</commit_message>
<xml_diff>
--- a/OU/Activity A Research Materials & Shape on Sensory Experience.docx
+++ b/OU/Activity A Research Materials & Shape on Sensory Experience.docx
@@ -135,6 +135,7 @@
       </w:pPr>
       <w:r>
         <w:rPr>
+          <w:noProof/>
           <w:lang w:eastAsia="en-GB"/>
         </w:rPr>
         <w:drawing>
@@ -189,6 +190,7 @@
       </w:r>
       <w:r>
         <w:rPr>
+          <w:noProof/>
           <w:lang w:eastAsia="en-GB"/>
         </w:rPr>
         <w:drawing>
@@ -464,10 +466,7 @@
       </w:pPr>
       <w:r>
         <w:br/>
-        <w:t>“</w:t>
-      </w:r>
-      <w:r>
-        <w:t>Stainless steel is made up of:</w:t>
+        <w:t>“Stainless steel is made up of:</w:t>
       </w:r>
     </w:p>
     <w:p>
@@ -513,6 +512,7 @@
           <w:id w:val="572939088"/>
           <w:citation/>
         </w:sdtPr>
+        <w:sdtEndPr/>
         <w:sdtContent>
           <w:r>
             <w:rPr>
@@ -549,6 +549,7 @@
       </w:sdt>
       <w:r>
         <w:rPr>
+          <w:noProof/>
           <w:lang w:eastAsia="en-GB"/>
         </w:rPr>
         <w:drawing>
@@ -610,6 +611,7 @@
           <w:id w:val="-265995908"/>
           <w:citation/>
         </w:sdtPr>
+        <w:sdtEndPr/>
         <w:sdtContent>
           <w:r>
             <w:rPr>
@@ -729,8 +731,51 @@
           <w:lang w:eastAsia="en-GB"/>
         </w:rPr>
       </w:pPr>
+      <w:sdt>
+        <w:sdtPr>
+          <w:rPr>
+            <w:lang w:eastAsia="en-GB"/>
+          </w:rPr>
+          <w:id w:val="-2012445874"/>
+          <w:citation/>
+        </w:sdtPr>
+        <w:sdtContent>
+          <w:r>
+            <w:rPr>
+              <w:lang w:eastAsia="en-GB"/>
+            </w:rPr>
+            <w:fldChar w:fldCharType="begin"/>
+          </w:r>
+          <w:r>
+            <w:rPr>
+              <w:lang w:eastAsia="en-GB"/>
+            </w:rPr>
+            <w:instrText xml:space="preserve"> CITATION Kid21 \l 2057 </w:instrText>
+          </w:r>
+          <w:r>
+            <w:rPr>
+              <w:lang w:eastAsia="en-GB"/>
+            </w:rPr>
+            <w:fldChar w:fldCharType="separate"/>
+          </w:r>
+          <w:r>
+            <w:rPr>
+              <w:noProof/>
+              <w:lang w:eastAsia="en-GB"/>
+            </w:rPr>
+            <w:t>(Kidly, 2021)</w:t>
+          </w:r>
+          <w:r>
+            <w:rPr>
+              <w:lang w:eastAsia="en-GB"/>
+            </w:rPr>
+            <w:fldChar w:fldCharType="end"/>
+          </w:r>
+        </w:sdtContent>
+      </w:sdt>
       <w:r>
         <w:rPr>
+          <w:noProof/>
           <w:lang w:eastAsia="en-GB"/>
         </w:rPr>
         <w:drawing>
@@ -914,6 +959,35 @@
                   <w:noProof/>
                 </w:rPr>
                 <w:t>. Retrieved June 24, 2021, from BSSA.org: https://bssa.org.uk/bssa_articles/environmental-aspects-of-stainless-steel/</w:t>
+              </w:r>
+            </w:p>
+            <w:p>
+              <w:pPr>
+                <w:pStyle w:val="Bibliography"/>
+                <w:ind w:left="720" w:hanging="720"/>
+                <w:rPr>
+                  <w:noProof/>
+                </w:rPr>
+              </w:pPr>
+              <w:r>
+                <w:rPr>
+                  <w:noProof/>
+                </w:rPr>
+                <w:t xml:space="preserve">Kidly. (2021). </w:t>
+              </w:r>
+              <w:r>
+                <w:rPr>
+                  <w:i/>
+                  <w:iCs/>
+                  <w:noProof/>
+                </w:rPr>
+                <w:t>Non Spill Drinking Spout</w:t>
+              </w:r>
+              <w:r>
+                <w:rPr>
+                  <w:noProof/>
+                </w:rPr>
+                <w:t>. Retrieved July 24, 2021, from Kidly.</w:t>
               </w:r>
             </w:p>
             <w:p>
@@ -29831,11 +29905,28 @@
     <b:DayAccessed>24</b:DayAccessed>
     <b:RefOrder>2</b:RefOrder>
   </b:Source>
+  <b:Source>
+    <b:Tag>Kid21</b:Tag>
+    <b:SourceType>InternetSite</b:SourceType>
+    <b:Guid>{467B5812-A930-46C9-9955-936189F4330B}</b:Guid>
+    <b:Author>
+      <b:Author>
+        <b:Corporate>Kidly</b:Corporate>
+      </b:Author>
+    </b:Author>
+    <b:Title>Non Spill Drinking Spout</b:Title>
+    <b:InternetSiteTitle>Kidly</b:InternetSiteTitle>
+    <b:Year>2021</b:Year>
+    <b:YearAccessed>2021</b:YearAccessed>
+    <b:MonthAccessed>July</b:MonthAccessed>
+    <b:DayAccessed>24</b:DayAccessed>
+    <b:RefOrder>3</b:RefOrder>
+  </b:Source>
 </b:Sources>
 </file>
 
 <file path=customXml/itemProps1.xml><?xml version="1.0" encoding="utf-8"?>
-<ds:datastoreItem xmlns:ds="http://schemas.openxmlformats.org/officeDocument/2006/customXml" ds:itemID="{B06FDCA2-E6E6-4884-8226-9D77B16E67AD}">
+<ds:datastoreItem xmlns:ds="http://schemas.openxmlformats.org/officeDocument/2006/customXml" ds:itemID="{632BA692-BC75-4654-9C58-EC75194D684B}">
   <ds:schemaRefs>
     <ds:schemaRef ds:uri="http://schemas.openxmlformats.org/officeDocument/2006/bibliography"/>
   </ds:schemaRefs>

</xml_diff>